<commit_message>
ACTUALIZACION Ejemplo saludo y HOLA MUNDO en Processing
ACTUALIZACION agrego el programa en  Processing del saludo y HOLA MUNDO
</commit_message>
<xml_diff>
--- a/RaskpvskyDavidAdrian-TP01 - 2024 - .docx
+++ b/RaskpvskyDavidAdrian-TP01 - 2024 - .docx
@@ -198,7 +198,7 @@
                 <v:shape id="_x0000_i1025" type="#_x0000_t75" style="width:78.15pt;height:44.85pt" o:ole="">
                   <v:imagedata r:id="rId10" o:title=""/>
                 </v:shape>
-                <o:OLEObject Type="Embed" ProgID="PBrush" ShapeID="_x0000_i1025" DrawAspect="Content" ObjectID="_1775014849" r:id="rId11"/>
+                <o:OLEObject Type="Embed" ProgID="PBrush" ShapeID="_x0000_i1025" DrawAspect="Content" ObjectID="_1775023477" r:id="rId11"/>
               </w:object>
             </w:r>
           </w:p>
@@ -2089,6 +2089,7 @@
           <w:bCs/>
           <w:i/>
           <w:iCs/>
+          <w:noProof/>
           <w:color w:val="00AF50"/>
           <w:u w:val="single" w:color="00AF50"/>
         </w:rPr>
@@ -4791,7 +4792,7 @@
       </w:tr>
       <w:tr>
         <w:trPr>
-          <w:trHeight w:val="2432"/>
+          <w:trHeight w:val="1617"/>
         </w:trPr>
         <w:tc>
           <w:tcPr>
@@ -4831,21 +4832,15 @@
               <w:jc w:val="both"/>
             </w:pPr>
             <w:r>
-              <w:t xml:space="preserve">(AB)/ </w:t>
-            </w:r>
-            <w:r>
-              <w:t xml:space="preserve"> 3 ^ </w:t>
+              <w:t>(AB)</w:t>
             </w:r>
             <w:proofErr w:type="gramStart"/>
             <w:r>
-              <w:t>2</w:t>
-            </w:r>
-            <w:r>
-              <w:t xml:space="preserve">  =</w:t>
+              <w:t>/  3</w:t>
             </w:r>
             <w:proofErr w:type="gramEnd"/>
             <w:r>
-              <w:t>&gt;</w:t>
+              <w:t xml:space="preserve"> ^ 2  =&gt;</w:t>
             </w:r>
           </w:p>
           <w:p>
@@ -4953,26 +4948,22 @@
               <w:jc w:val="both"/>
             </w:pPr>
             <w:r>
-              <w:t xml:space="preserve">20 /  9 </w:t>
+              <w:t xml:space="preserve">20 </w:t>
             </w:r>
             <w:proofErr w:type="gramStart"/>
             <w:r>
-              <w:t xml:space="preserve">=  </w:t>
+              <w:t>/  9</w:t>
+            </w:r>
+            <w:proofErr w:type="gramEnd"/>
+            <w:r>
+              <w:t xml:space="preserve"> =  </w:t>
             </w:r>
             <w:r>
               <w:rPr>
                 <w:b/>
                 <w:bCs/>
               </w:rPr>
-              <w:t>2</w:t>
-            </w:r>
-            <w:proofErr w:type="gramEnd"/>
-            <w:r>
-              <w:rPr>
-                <w:b/>
-                <w:bCs/>
-              </w:rPr>
-              <w:t>.222</w:t>
+              <w:t>2.222</w:t>
             </w:r>
           </w:p>
         </w:tc>
@@ -5582,10 +5573,7 @@
         <w:t xml:space="preserve"> </w:t>
       </w:r>
       <w:r>
-        <w:t xml:space="preserve">=&gt;   </w:t>
-      </w:r>
-      <w:r>
-        <w:t>!(</w:t>
+        <w:t>=&gt;   !(</w:t>
       </w:r>
       <w:r>
         <w:t xml:space="preserve">6 </w:t>
@@ -5609,37 +5597,10 @@
         <w:t xml:space="preserve"> </w:t>
       </w:r>
       <w:r>
-        <w:t xml:space="preserve">7) </w:t>
-      </w:r>
-      <w:r>
-        <w:t xml:space="preserve"> </w:t>
-      </w:r>
-      <w:r>
-        <w:t xml:space="preserve"> =&gt;  </w:t>
-      </w:r>
-      <w:r>
-        <w:t>!(</w:t>
-      </w:r>
-      <w:r>
-        <w:t>F</w:t>
-      </w:r>
-      <w:r>
-        <w:t>)CC !(</w:t>
-      </w:r>
-      <w:r>
-        <w:t>T</w:t>
-      </w:r>
-      <w:r>
-        <w:t>)</w:t>
-      </w:r>
-      <w:r>
-        <w:t xml:space="preserve">  =&gt;  T  CC  F</w:t>
-      </w:r>
-      <w:r>
-        <w:t xml:space="preserve">   </w:t>
-      </w:r>
-      <w:r>
-        <w:t xml:space="preserve"> </w:t>
+        <w:t xml:space="preserve">7)  </w:t>
+      </w:r>
+      <w:r>
+        <w:t xml:space="preserve"> =&gt;  !(F)CC !(T)  =&gt;  T  CC  F    </w:t>
       </w:r>
       <w:r>
         <w:t>=  F</w:t>
@@ -5677,114 +5638,18 @@
         <w:t xml:space="preserve">(i&gt;4) || !(j&lt;=6)) </w:t>
       </w:r>
       <w:r>
-        <w:t xml:space="preserve"> =&gt; </w:t>
-      </w:r>
-      <w:r>
-        <w:t>!((</w:t>
-      </w:r>
-      <w:r>
-        <w:t>22</w:t>
-      </w:r>
-      <w:r>
-        <w:t xml:space="preserve">&gt;4) || !(j&lt;=6))  </w:t>
-      </w:r>
-      <w:r>
-        <w:t xml:space="preserve">=&gt; </w:t>
-      </w:r>
-      <w:r>
-        <w:t>!((</w:t>
-      </w:r>
-      <w:r>
-        <w:t>T</w:t>
-      </w:r>
-      <w:r>
-        <w:t>) || !(</w:t>
-      </w:r>
-      <w:r>
-        <w:t>3</w:t>
-      </w:r>
-      <w:r>
-        <w:t>&lt;=6))</w:t>
-      </w:r>
-      <w:r>
-        <w:t xml:space="preserve"> =&gt; </w:t>
-      </w:r>
-      <w:r>
-        <w:t>!(</w:t>
-      </w:r>
-      <w:r>
-        <w:t>T</w:t>
-      </w:r>
-      <w:r>
-        <w:t xml:space="preserve"> || !</w:t>
-      </w:r>
-      <w:r>
-        <w:t xml:space="preserve"> T</w:t>
-      </w:r>
-      <w:r>
-        <w:t>)</w:t>
-      </w:r>
-      <w:r>
-        <w:t xml:space="preserve">  =</w:t>
+        <w:t xml:space="preserve"> =&gt; !((22&gt;4) || !(j&lt;=6))  =&gt; !((T) || !(3&lt;=6)) =&gt; !(T || ! T)  =</w:t>
       </w:r>
       <w:proofErr w:type="gramStart"/>
       <w:r>
-        <w:t xml:space="preserve">&gt;  </w:t>
-      </w:r>
-      <w:r>
-        <w:t>!</w:t>
+        <w:t>&gt;  !</w:t>
       </w:r>
       <w:proofErr w:type="gramEnd"/>
       <w:r>
-        <w:t>(</w:t>
-      </w:r>
-      <w:r>
-        <w:t>T</w:t>
-      </w:r>
-      <w:r>
-        <w:t xml:space="preserve"> || !</w:t>
-      </w:r>
-      <w:r>
-        <w:t>T</w:t>
-      </w:r>
-      <w:r>
-        <w:t>)</w:t>
-      </w:r>
-      <w:r>
-        <w:t xml:space="preserve">   =&gt; </w:t>
-      </w:r>
-      <w:r>
-        <w:t>!(</w:t>
-      </w:r>
-      <w:r>
-        <w:t>T</w:t>
-      </w:r>
-      <w:r>
-        <w:t xml:space="preserve"> || </w:t>
-      </w:r>
-      <w:r>
-        <w:t>F</w:t>
-      </w:r>
-      <w:r>
-        <w:t>)</w:t>
-      </w:r>
-      <w:r>
-        <w:t xml:space="preserve"> </w:t>
-      </w:r>
-      <w:r>
-        <w:t xml:space="preserve">=&gt; </w:t>
-      </w:r>
-      <w:r>
-        <w:t>!(</w:t>
-      </w:r>
-      <w:r>
-        <w:t>T</w:t>
-      </w:r>
-      <w:r>
-        <w:t>)</w:t>
-      </w:r>
-      <w:r>
-        <w:t xml:space="preserve"> = F</w:t>
+        <w:t xml:space="preserve">(T || !T)   =&gt; !(T || F) </w:t>
+      </w:r>
+      <w:r>
+        <w:t>=&gt; !(T) = F</w:t>
       </w:r>
       <w:r>
         <w:t xml:space="preserve">        </w:t>
@@ -5835,79 +5700,7 @@
         <w:t xml:space="preserve">==c) || (c!=0)CC(b-c&gt;=19) </w:t>
       </w:r>
       <w:r>
-        <w:t xml:space="preserve">=&gt; </w:t>
-      </w:r>
-      <w:r>
-        <w:t>!(</w:t>
-      </w:r>
-      <w:r>
-        <w:t>34</w:t>
-      </w:r>
-      <w:r>
-        <w:t>+</w:t>
-      </w:r>
-      <w:r>
-        <w:t>12</w:t>
-      </w:r>
-      <w:r>
-        <w:t>==</w:t>
-      </w:r>
-      <w:r>
-        <w:t>8</w:t>
-      </w:r>
-      <w:r>
-        <w:t>) || (</w:t>
-      </w:r>
-      <w:r>
-        <w:t>8</w:t>
-      </w:r>
-      <w:r>
-        <w:t>!=0)CC(</w:t>
-      </w:r>
-      <w:r>
-        <w:t xml:space="preserve">12 – 8 </w:t>
-      </w:r>
-      <w:r>
-        <w:t>&gt;=</w:t>
-      </w:r>
-      <w:r>
-        <w:t xml:space="preserve"> </w:t>
-      </w:r>
-      <w:r>
-        <w:t>19)</w:t>
-      </w:r>
-      <w:r>
-        <w:t xml:space="preserve"> =&gt; </w:t>
-      </w:r>
-      <w:r>
-        <w:t>!(</w:t>
-      </w:r>
-      <w:r>
-        <w:t>46</w:t>
-      </w:r>
-      <w:r>
-        <w:t>==</w:t>
-      </w:r>
-      <w:r>
-        <w:t>8</w:t>
-      </w:r>
-      <w:r>
-        <w:t>) || (</w:t>
-      </w:r>
-      <w:r>
-        <w:t>8</w:t>
-      </w:r>
-      <w:r>
-        <w:t>!=0)CC(</w:t>
-      </w:r>
-      <w:r>
-        <w:t>4</w:t>
-      </w:r>
-      <w:r>
-        <w:t>&gt;=19)</w:t>
-      </w:r>
-      <w:r>
-        <w:t xml:space="preserve"> =&gt;</w:t>
+        <w:t>=&gt; !(34+12==8) || (8!=0)CC(12 – 8 &gt;= 19) =&gt; !(46==8) || (8!=0)CC(4&gt;=19) =&gt;</w:t>
       </w:r>
     </w:p>
     <w:p>
@@ -5919,47 +5712,11 @@
       </w:r>
       <w:proofErr w:type="gramStart"/>
       <w:r>
-        <w:t xml:space="preserve">&gt;  </w:t>
-      </w:r>
-      <w:r>
-        <w:t>!</w:t>
+        <w:t>&gt;  !</w:t>
       </w:r>
       <w:proofErr w:type="gramEnd"/>
       <w:r>
-        <w:t>(</w:t>
-      </w:r>
-      <w:r>
-        <w:t>F</w:t>
-      </w:r>
-      <w:r>
-        <w:t>) || (</w:t>
-      </w:r>
-      <w:r>
-        <w:t>T</w:t>
-      </w:r>
-      <w:r>
-        <w:t>)</w:t>
-      </w:r>
-      <w:r>
-        <w:t xml:space="preserve"> </w:t>
-      </w:r>
-      <w:r>
-        <w:t>CC</w:t>
-      </w:r>
-      <w:r>
-        <w:t xml:space="preserve"> </w:t>
-      </w:r>
-      <w:r>
-        <w:t>(</w:t>
-      </w:r>
-      <w:r>
-        <w:t>F</w:t>
-      </w:r>
-      <w:r>
-        <w:t>)</w:t>
-      </w:r>
-      <w:r>
-        <w:t xml:space="preserve"> =&gt; T || T CC F  =&gt;  T CC F  =  F</w:t>
+        <w:t>(F) || (T) CC (F) =&gt; T || T CC F  =&gt;  T CC F  =  F</w:t>
       </w:r>
     </w:p>
     <w:p>
@@ -6032,18 +5789,328 @@
         <w:t xml:space="preserve">Un problema sencillo. Deberá pedir por teclado al usuario un nombre y posteriormente realizará la presentación en pantalla de un saludo con el nombre indicado. </w:t>
       </w:r>
     </w:p>
-    <w:p/>
+    <w:p>
+      <w:pPr>
+        <w:rPr>
+          <w:b/>
+          <w:bCs/>
+          <w:i/>
+          <w:iCs/>
+          <w:u w:val="single"/>
+        </w:rPr>
+      </w:pPr>
+      <w:r>
+        <w:rPr>
+          <w:b/>
+          <w:bCs/>
+          <w:i/>
+          <w:iCs/>
+          <w:u w:val="single"/>
+        </w:rPr>
+        <w:t>DESARROLLO DEL PUNTO</w:t>
+      </w:r>
+    </w:p>
     <w:tbl>
       <w:tblPr>
         <w:tblStyle w:val="Tablaconcuadrcula"/>
         <w:tblW w:w="0" w:type="auto"/>
+        <w:jc w:val="center"/>
         <w:tblLook w:val="04A0" w:firstRow="1" w:lastRow="0" w:firstColumn="1" w:lastColumn="0" w:noHBand="0" w:noVBand="1"/>
       </w:tblPr>
       <w:tblGrid>
         <w:gridCol w:w="5409"/>
-        <w:gridCol w:w="5410"/>
+        <w:gridCol w:w="4509"/>
       </w:tblGrid>
       <w:tr>
+        <w:trPr>
+          <w:jc w:val="center"/>
+        </w:trPr>
+        <w:tc>
+          <w:tcPr>
+            <w:tcW w:w="9918" w:type="dxa"/>
+            <w:gridSpan w:val="2"/>
+          </w:tcPr>
+          <w:p>
+            <w:pPr>
+              <w:spacing w:after="0" w:line="240" w:lineRule="auto"/>
+            </w:pPr>
+            <w:r>
+              <w:rPr>
+                <w:b/>
+                <w:bCs/>
+                <w:i/>
+                <w:iCs/>
+              </w:rPr>
+              <w:t xml:space="preserve">DESCRIPCION DEL </w:t>
+            </w:r>
+            <w:proofErr w:type="spellStart"/>
+            <w:r>
+              <w:rPr>
+                <w:b/>
+                <w:bCs/>
+                <w:i/>
+                <w:iCs/>
+              </w:rPr>
+              <w:t>PORBLEMA</w:t>
+            </w:r>
+            <w:r>
+              <w:t>Escribir</w:t>
+            </w:r>
+            <w:proofErr w:type="spellEnd"/>
+            <w:r>
+              <w:t xml:space="preserve"> en pantalla en mensaje</w:t>
+            </w:r>
+          </w:p>
+        </w:tc>
+      </w:tr>
+      <w:tr>
+        <w:trPr>
+          <w:trHeight w:val="341"/>
+          <w:jc w:val="center"/>
+        </w:trPr>
+        <w:tc>
+          <w:tcPr>
+            <w:tcW w:w="9918" w:type="dxa"/>
+            <w:gridSpan w:val="2"/>
+          </w:tcPr>
+          <w:p>
+            <w:pPr>
+              <w:spacing w:after="0" w:line="240" w:lineRule="auto"/>
+            </w:pPr>
+            <w:proofErr w:type="spellStart"/>
+            <w:r>
+              <w:rPr>
+                <w:b/>
+                <w:bCs/>
+                <w:i/>
+                <w:iCs/>
+              </w:rPr>
+              <w:t>Analasis</w:t>
+            </w:r>
+            <w:proofErr w:type="spellEnd"/>
+            <w:r>
+              <w:t>:</w:t>
+            </w:r>
+          </w:p>
+        </w:tc>
+      </w:tr>
+      <w:tr>
+        <w:trPr>
+          <w:trHeight w:val="164"/>
+          <w:jc w:val="center"/>
+        </w:trPr>
+        <w:tc>
+          <w:tcPr>
+            <w:tcW w:w="9918" w:type="dxa"/>
+            <w:gridSpan w:val="2"/>
+          </w:tcPr>
+          <w:p>
+            <w:pPr>
+              <w:spacing w:after="0" w:line="240" w:lineRule="auto"/>
+              <w:rPr>
+                <w:b/>
+                <w:bCs/>
+                <w:i/>
+                <w:iCs/>
+              </w:rPr>
+            </w:pPr>
+            <w:r>
+              <w:rPr>
+                <w:b/>
+                <w:bCs/>
+                <w:i/>
+                <w:iCs/>
+              </w:rPr>
+              <w:t>DATOS DE ENTRADA</w:t>
+            </w:r>
+          </w:p>
+        </w:tc>
+      </w:tr>
+      <w:tr>
+        <w:trPr>
+          <w:jc w:val="center"/>
+        </w:trPr>
+        <w:tc>
+          <w:tcPr>
+            <w:tcW w:w="9918" w:type="dxa"/>
+            <w:gridSpan w:val="2"/>
+          </w:tcPr>
+          <w:p>
+            <w:r>
+              <w:tab/>
+            </w:r>
+            <w:proofErr w:type="spellStart"/>
+            <w:r>
+              <w:t>String</w:t>
+            </w:r>
+            <w:proofErr w:type="spellEnd"/>
+            <w:r>
+              <w:t xml:space="preserve"> </w:t>
+            </w:r>
+            <w:r>
+              <w:t>nombre = "</w:t>
+            </w:r>
+            <w:proofErr w:type="spellStart"/>
+            <w:r>
+              <w:t>A</w:t>
+            </w:r>
+            <w:r>
+              <w:t>drian</w:t>
+            </w:r>
+            <w:proofErr w:type="spellEnd"/>
+            <w:r>
+              <w:t>";</w:t>
+            </w:r>
+          </w:p>
+          <w:p>
+            <w:pPr>
+              <w:spacing w:after="0" w:line="240" w:lineRule="auto"/>
+            </w:pPr>
+            <w:r>
+              <w:t xml:space="preserve">: </w:t>
+            </w:r>
+            <w:proofErr w:type="spellStart"/>
+            <w:r>
+              <w:t>cooredenadas</w:t>
+            </w:r>
+            <w:proofErr w:type="spellEnd"/>
+          </w:p>
+        </w:tc>
+      </w:tr>
+      <w:tr>
+        <w:trPr>
+          <w:jc w:val="center"/>
+        </w:trPr>
+        <w:tc>
+          <w:tcPr>
+            <w:tcW w:w="9918" w:type="dxa"/>
+            <w:gridSpan w:val="2"/>
+          </w:tcPr>
+          <w:p>
+            <w:pPr>
+              <w:spacing w:after="0" w:line="240" w:lineRule="auto"/>
+              <w:rPr>
+                <w:b/>
+                <w:bCs/>
+                <w:i/>
+                <w:iCs/>
+              </w:rPr>
+            </w:pPr>
+            <w:r>
+              <w:rPr>
+                <w:b/>
+                <w:bCs/>
+                <w:i/>
+                <w:iCs/>
+              </w:rPr>
+              <w:t>DATOS DE SALIDA</w:t>
+            </w:r>
+          </w:p>
+        </w:tc>
+      </w:tr>
+      <w:tr>
+        <w:trPr>
+          <w:jc w:val="center"/>
+        </w:trPr>
+        <w:tc>
+          <w:tcPr>
+            <w:tcW w:w="9918" w:type="dxa"/>
+            <w:gridSpan w:val="2"/>
+          </w:tcPr>
+          <w:p>
+            <w:pPr>
+              <w:spacing w:after="0" w:line="240" w:lineRule="auto"/>
+            </w:pPr>
+            <w:r>
+              <w:tab/>
+            </w:r>
+            <w:r>
+              <w:t xml:space="preserve">Escribe </w:t>
+            </w:r>
+            <w:r>
+              <w:t>mensaje por pantalla</w:t>
+            </w:r>
+            <w:r>
+              <w:t>.</w:t>
+            </w:r>
+          </w:p>
+        </w:tc>
+      </w:tr>
+      <w:tr>
+        <w:trPr>
+          <w:jc w:val="center"/>
+        </w:trPr>
+        <w:tc>
+          <w:tcPr>
+            <w:tcW w:w="9918" w:type="dxa"/>
+            <w:gridSpan w:val="2"/>
+          </w:tcPr>
+          <w:p>
+            <w:pPr>
+              <w:spacing w:after="0" w:line="240" w:lineRule="auto"/>
+            </w:pPr>
+            <w:r>
+              <w:rPr>
+                <w:b/>
+                <w:bCs/>
+                <w:i/>
+                <w:iCs/>
+              </w:rPr>
+              <w:t>PORCESO</w:t>
+            </w:r>
+          </w:p>
+        </w:tc>
+      </w:tr>
+      <w:tr>
+        <w:trPr>
+          <w:jc w:val="center"/>
+        </w:trPr>
+        <w:tc>
+          <w:tcPr>
+            <w:tcW w:w="9918" w:type="dxa"/>
+            <w:gridSpan w:val="2"/>
+          </w:tcPr>
+          <w:p>
+            <w:proofErr w:type="spellStart"/>
+            <w:proofErr w:type="gramStart"/>
+            <w:r>
+              <w:t>println</w:t>
+            </w:r>
+            <w:proofErr w:type="spellEnd"/>
+            <w:r>
+              <w:t>(</w:t>
+            </w:r>
+            <w:proofErr w:type="gramEnd"/>
+            <w:r>
+              <w:t>"Hola mundo... ");</w:t>
+            </w:r>
+          </w:p>
+          <w:p>
+            <w:proofErr w:type="spellStart"/>
+            <w:proofErr w:type="gramStart"/>
+            <w:r>
+              <w:t>println</w:t>
+            </w:r>
+            <w:proofErr w:type="spellEnd"/>
+            <w:r>
+              <w:t>(</w:t>
+            </w:r>
+            <w:proofErr w:type="gramEnd"/>
+            <w:r>
+              <w:t>"hola  "+ nombre);</w:t>
+            </w:r>
+          </w:p>
+          <w:p>
+            <w:pPr>
+              <w:spacing w:after="0" w:line="240" w:lineRule="auto"/>
+            </w:pPr>
+          </w:p>
+        </w:tc>
+      </w:tr>
+      <w:tr>
+        <w:trPr>
+          <w:jc w:val="center"/>
+        </w:trPr>
         <w:tc>
           <w:tcPr>
             <w:tcW w:w="5409" w:type="dxa"/>
@@ -6052,7 +6119,7 @@
         </w:tc>
         <w:tc>
           <w:tcPr>
-            <w:tcW w:w="5410" w:type="dxa"/>
+            <w:tcW w:w="4509" w:type="dxa"/>
           </w:tcPr>
           <w:p/>
         </w:tc>
@@ -6060,7 +6127,448 @@
     </w:tbl>
     <w:p/>
     <w:p>
-      <w:r>
+      <w:pPr>
+        <w:rPr>
+          <w:b/>
+          <w:bCs/>
+          <w:i/>
+          <w:iCs/>
+          <w:u w:val="single"/>
+        </w:rPr>
+      </w:pPr>
+      <w:r>
+        <w:rPr>
+          <w:b/>
+          <w:bCs/>
+          <w:i/>
+          <w:iCs/>
+          <w:u w:val="single"/>
+        </w:rPr>
+        <w:t>DISEÑO</w:t>
+      </w:r>
+    </w:p>
+    <w:tbl>
+      <w:tblPr>
+        <w:tblStyle w:val="Tablaconcuadrcula"/>
+        <w:tblW w:w="0" w:type="auto"/>
+        <w:jc w:val="center"/>
+        <w:tblLook w:val="04A0" w:firstRow="1" w:lastRow="0" w:firstColumn="1" w:lastColumn="0" w:noHBand="0" w:noVBand="1"/>
+      </w:tblPr>
+      <w:tblGrid>
+        <w:gridCol w:w="10060"/>
+      </w:tblGrid>
+      <w:tr>
+        <w:trPr>
+          <w:jc w:val="center"/>
+        </w:trPr>
+        <w:tc>
+          <w:tcPr>
+            <w:tcW w:w="10060" w:type="dxa"/>
+            <w:tcBorders>
+              <w:bottom w:val="single" w:sz="4" w:space="0" w:color="auto"/>
+            </w:tcBorders>
+          </w:tcPr>
+          <w:p>
+            <w:pPr>
+              <w:spacing w:after="0" w:line="240" w:lineRule="auto"/>
+            </w:pPr>
+            <w:r>
+              <w:rPr>
+                <w:b/>
+                <w:bCs/>
+                <w:u w:val="single"/>
+              </w:rPr>
+              <w:t>ENTIDAD</w:t>
+            </w:r>
+            <w:r>
+              <w:t>: LIENZO</w:t>
+            </w:r>
+          </w:p>
+        </w:tc>
+      </w:tr>
+      <w:tr>
+        <w:trPr>
+          <w:jc w:val="center"/>
+        </w:trPr>
+        <w:tc>
+          <w:tcPr>
+            <w:tcW w:w="10060" w:type="dxa"/>
+            <w:tcBorders>
+              <w:bottom w:val="nil"/>
+            </w:tcBorders>
+          </w:tcPr>
+          <w:p>
+            <w:pPr>
+              <w:spacing w:after="0" w:line="240" w:lineRule="auto"/>
+              <w:rPr>
+                <w:b/>
+                <w:bCs/>
+                <w:u w:val="single"/>
+              </w:rPr>
+            </w:pPr>
+            <w:r>
+              <w:rPr>
+                <w:b/>
+                <w:bCs/>
+                <w:u w:val="single"/>
+              </w:rPr>
+              <w:t>VARIABLES:</w:t>
+            </w:r>
+          </w:p>
+        </w:tc>
+      </w:tr>
+      <w:tr>
+        <w:trPr>
+          <w:jc w:val="center"/>
+        </w:trPr>
+        <w:tc>
+          <w:tcPr>
+            <w:tcW w:w="10060" w:type="dxa"/>
+            <w:tcBorders>
+              <w:top w:val="nil"/>
+            </w:tcBorders>
+          </w:tcPr>
+          <w:p>
+            <w:pPr>
+              <w:spacing w:after="0" w:line="240" w:lineRule="auto"/>
+            </w:pPr>
+            <w:proofErr w:type="spellStart"/>
+            <w:r>
+              <w:t>puntoA</w:t>
+            </w:r>
+            <w:proofErr w:type="spellEnd"/>
+            <w:r>
+              <w:t xml:space="preserve">, </w:t>
+            </w:r>
+            <w:proofErr w:type="spellStart"/>
+            <w:r>
+              <w:t>puntoB</w:t>
+            </w:r>
+            <w:proofErr w:type="spellEnd"/>
+            <w:r>
+              <w:t xml:space="preserve">, </w:t>
+            </w:r>
+            <w:proofErr w:type="spellStart"/>
+            <w:r>
+              <w:t>puntoC</w:t>
+            </w:r>
+            <w:proofErr w:type="spellEnd"/>
+            <w:r>
+              <w:t xml:space="preserve">, </w:t>
+            </w:r>
+            <w:proofErr w:type="spellStart"/>
+            <w:r>
+              <w:t>puntoD</w:t>
+            </w:r>
+            <w:proofErr w:type="spellEnd"/>
+            <w:r>
+              <w:t xml:space="preserve">, </w:t>
+            </w:r>
+            <w:proofErr w:type="spellStart"/>
+            <w:proofErr w:type="gramStart"/>
+            <w:r>
+              <w:t>puntoE</w:t>
+            </w:r>
+            <w:proofErr w:type="spellEnd"/>
+            <w:r>
+              <w:t xml:space="preserve">  :</w:t>
+            </w:r>
+            <w:proofErr w:type="gramEnd"/>
+            <w:r>
+              <w:t xml:space="preserve"> coordenadas</w:t>
+            </w:r>
+          </w:p>
+          <w:p>
+            <w:pPr>
+              <w:spacing w:after="0" w:line="240" w:lineRule="auto"/>
+            </w:pPr>
+            <w:proofErr w:type="spellStart"/>
+            <w:r>
+              <w:t>anchoLienzo</w:t>
+            </w:r>
+            <w:proofErr w:type="spellEnd"/>
+            <w:r>
+              <w:t xml:space="preserve">, </w:t>
+            </w:r>
+            <w:proofErr w:type="spellStart"/>
+            <w:r>
+              <w:t>altoLienzo</w:t>
+            </w:r>
+            <w:proofErr w:type="spellEnd"/>
+            <w:r>
+              <w:t xml:space="preserve">, </w:t>
+            </w:r>
+            <w:proofErr w:type="spellStart"/>
+            <w:r>
+              <w:t>distanciaAlBorde</w:t>
+            </w:r>
+            <w:proofErr w:type="spellEnd"/>
+            <w:r>
+              <w:t>: enteros</w:t>
+            </w:r>
+          </w:p>
+        </w:tc>
+      </w:tr>
+      <w:tr>
+        <w:trPr>
+          <w:jc w:val="center"/>
+        </w:trPr>
+        <w:tc>
+          <w:tcPr>
+            <w:tcW w:w="10060" w:type="dxa"/>
+            <w:shd w:val="clear" w:color="auto" w:fill="auto"/>
+          </w:tcPr>
+          <w:p>
+            <w:pPr>
+              <w:spacing w:after="0" w:line="240" w:lineRule="auto"/>
+            </w:pPr>
+            <w:r>
+              <w:t xml:space="preserve">Nombre algoritmo: </w:t>
+            </w:r>
+            <w:proofErr w:type="spellStart"/>
+            <w:r>
+              <w:t>dibujar_puntos</w:t>
+            </w:r>
+            <w:proofErr w:type="spellEnd"/>
+          </w:p>
+          <w:p>
+            <w:pPr>
+              <w:spacing w:after="0" w:line="240" w:lineRule="auto"/>
+              <w:rPr>
+                <w:b/>
+                <w:bCs/>
+                <w:u w:val="single"/>
+              </w:rPr>
+            </w:pPr>
+            <w:r>
+              <w:rPr>
+                <w:b/>
+                <w:bCs/>
+                <w:u w:val="single"/>
+              </w:rPr>
+              <w:t>ALGORITMO:</w:t>
+            </w:r>
+          </w:p>
+          <w:p>
+            <w:pPr>
+              <w:spacing w:after="0" w:line="240" w:lineRule="auto"/>
+            </w:pPr>
+            <w:r>
+              <w:t>Inicio</w:t>
+            </w:r>
+          </w:p>
+          <w:p>
+            <w:pPr>
+              <w:spacing w:after="0" w:line="240" w:lineRule="auto"/>
+            </w:pPr>
+            <w:proofErr w:type="spellStart"/>
+            <w:r>
+              <w:t>String</w:t>
+            </w:r>
+            <w:proofErr w:type="spellEnd"/>
+            <w:r>
+              <w:t xml:space="preserve"> nombre;</w:t>
+            </w:r>
+          </w:p>
+          <w:p>
+            <w:pPr>
+              <w:spacing w:after="0" w:line="240" w:lineRule="auto"/>
+            </w:pPr>
+            <w:proofErr w:type="spellStart"/>
+            <w:r>
+              <w:t>public</w:t>
+            </w:r>
+            <w:proofErr w:type="spellEnd"/>
+            <w:r>
+              <w:t xml:space="preserve"> </w:t>
+            </w:r>
+            <w:proofErr w:type="spellStart"/>
+            <w:r>
+              <w:t>void</w:t>
+            </w:r>
+            <w:proofErr w:type="spellEnd"/>
+            <w:r>
+              <w:t xml:space="preserve"> </w:t>
+            </w:r>
+            <w:proofErr w:type="spellStart"/>
+            <w:proofErr w:type="gramStart"/>
+            <w:r>
+              <w:t>setup</w:t>
+            </w:r>
+            <w:proofErr w:type="spellEnd"/>
+            <w:r>
+              <w:t>(</w:t>
+            </w:r>
+            <w:proofErr w:type="gramEnd"/>
+            <w:r>
+              <w:t>){</w:t>
+            </w:r>
+          </w:p>
+          <w:p>
+            <w:pPr>
+              <w:spacing w:after="0" w:line="240" w:lineRule="auto"/>
+            </w:pPr>
+            <w:r>
+              <w:t>nombre = "</w:t>
+            </w:r>
+            <w:proofErr w:type="spellStart"/>
+            <w:r>
+              <w:t>Adrian</w:t>
+            </w:r>
+            <w:proofErr w:type="spellEnd"/>
+            <w:r>
+              <w:t>";</w:t>
+            </w:r>
+          </w:p>
+          <w:p>
+            <w:pPr>
+              <w:spacing w:after="0" w:line="240" w:lineRule="auto"/>
+            </w:pPr>
+            <w:proofErr w:type="gramStart"/>
+            <w:r>
+              <w:t>saludar(</w:t>
+            </w:r>
+            <w:proofErr w:type="gramEnd"/>
+            <w:r>
+              <w:t>);</w:t>
+            </w:r>
+          </w:p>
+          <w:p>
+            <w:pPr>
+              <w:spacing w:after="0" w:line="240" w:lineRule="auto"/>
+            </w:pPr>
+            <w:r>
+              <w:t>};</w:t>
+            </w:r>
+          </w:p>
+          <w:p>
+            <w:pPr>
+              <w:spacing w:after="0" w:line="240" w:lineRule="auto"/>
+            </w:pPr>
+            <w:proofErr w:type="spellStart"/>
+            <w:r>
+              <w:t>public</w:t>
+            </w:r>
+            <w:proofErr w:type="spellEnd"/>
+            <w:r>
+              <w:t xml:space="preserve"> </w:t>
+            </w:r>
+            <w:proofErr w:type="spellStart"/>
+            <w:r>
+              <w:t>void</w:t>
+            </w:r>
+            <w:proofErr w:type="spellEnd"/>
+            <w:r>
+              <w:t xml:space="preserve"> </w:t>
+            </w:r>
+            <w:proofErr w:type="gramStart"/>
+            <w:r>
+              <w:t>saludar(</w:t>
+            </w:r>
+            <w:proofErr w:type="gramEnd"/>
+            <w:r>
+              <w:t>){</w:t>
+            </w:r>
+          </w:p>
+          <w:p>
+            <w:pPr>
+              <w:spacing w:after="0" w:line="240" w:lineRule="auto"/>
+            </w:pPr>
+          </w:p>
+          <w:p>
+            <w:pPr>
+              <w:spacing w:after="0" w:line="240" w:lineRule="auto"/>
+            </w:pPr>
+            <w:proofErr w:type="spellStart"/>
+            <w:proofErr w:type="gramStart"/>
+            <w:r>
+              <w:t>println</w:t>
+            </w:r>
+            <w:proofErr w:type="spellEnd"/>
+            <w:r>
+              <w:t>(</w:t>
+            </w:r>
+            <w:proofErr w:type="gramEnd"/>
+            <w:r>
+              <w:t>"Hola mundo... ");</w:t>
+            </w:r>
+          </w:p>
+          <w:p>
+            <w:pPr>
+              <w:spacing w:after="0" w:line="240" w:lineRule="auto"/>
+            </w:pPr>
+            <w:r>
+              <w:t>//</w:t>
+            </w:r>
+            <w:proofErr w:type="spellStart"/>
+            <w:r>
+              <w:t>println</w:t>
+            </w:r>
+            <w:proofErr w:type="spellEnd"/>
+            <w:r>
+              <w:t>(nombre);</w:t>
+            </w:r>
+          </w:p>
+          <w:p>
+            <w:pPr>
+              <w:spacing w:after="0" w:line="240" w:lineRule="auto"/>
+            </w:pPr>
+          </w:p>
+          <w:p>
+            <w:pPr>
+              <w:spacing w:after="0" w:line="240" w:lineRule="auto"/>
+            </w:pPr>
+            <w:proofErr w:type="spellStart"/>
+            <w:proofErr w:type="gramStart"/>
+            <w:r>
+              <w:t>println</w:t>
+            </w:r>
+            <w:proofErr w:type="spellEnd"/>
+            <w:r>
+              <w:t>(</w:t>
+            </w:r>
+            <w:proofErr w:type="gramEnd"/>
+            <w:r>
+              <w:t>"hola  "+ nombre);</w:t>
+            </w:r>
+          </w:p>
+          <w:p>
+            <w:pPr>
+              <w:spacing w:after="0" w:line="240" w:lineRule="auto"/>
+            </w:pPr>
+            <w:r>
+              <w:t>}</w:t>
+            </w:r>
+          </w:p>
+          <w:p>
+            <w:pPr>
+              <w:spacing w:after="0" w:line="240" w:lineRule="auto"/>
+            </w:pPr>
+            <w:r>
+              <w:t>Fin</w:t>
+            </w:r>
+          </w:p>
+        </w:tc>
+      </w:tr>
+      <w:tr>
+        <w:trPr>
+          <w:jc w:val="center"/>
+        </w:trPr>
+        <w:tc>
+          <w:tcPr>
+            <w:tcW w:w="10060" w:type="dxa"/>
+            <w:shd w:val="clear" w:color="auto" w:fill="auto"/>
+          </w:tcPr>
+          <w:p>
+            <w:pPr>
+              <w:spacing w:after="0" w:line="240" w:lineRule="auto"/>
+            </w:pPr>
+          </w:p>
+        </w:tc>
+      </w:tr>
+    </w:tbl>
+    <w:p>
+      <w:pPr>
         <w:rPr>
           <w:b/>
           <w:bCs/>
@@ -6071,6 +6579,76 @@
           <w:szCs w:val="24"/>
           <w:u w:val="single"/>
         </w:rPr>
+      </w:pPr>
+    </w:p>
+    <w:p>
+      <w:pPr>
+        <w:spacing w:after="0" w:line="240" w:lineRule="auto"/>
+        <w:rPr>
+          <w:b/>
+          <w:bCs/>
+          <w:i/>
+          <w:iCs/>
+          <w:color w:val="7030A0"/>
+          <w:sz w:val="24"/>
+          <w:szCs w:val="24"/>
+          <w:u w:val="single"/>
+        </w:rPr>
+      </w:pPr>
+      <w:r>
+        <w:rPr>
+          <w:b/>
+          <w:bCs/>
+          <w:i/>
+          <w:iCs/>
+          <w:color w:val="7030A0"/>
+          <w:sz w:val="24"/>
+          <w:szCs w:val="24"/>
+          <w:u w:val="single"/>
+        </w:rPr>
+        <w:br w:type="page"/>
+      </w:r>
+    </w:p>
+    <w:p>
+      <w:pPr>
+        <w:rPr>
+          <w:b/>
+          <w:bCs/>
+          <w:i/>
+          <w:iCs/>
+          <w:color w:val="7030A0"/>
+          <w:sz w:val="24"/>
+          <w:szCs w:val="24"/>
+          <w:u w:val="single"/>
+        </w:rPr>
+      </w:pPr>
+    </w:p>
+    <w:p>
+      <w:pPr>
+        <w:rPr>
+          <w:b/>
+          <w:bCs/>
+          <w:i/>
+          <w:iCs/>
+          <w:color w:val="7030A0"/>
+          <w:sz w:val="24"/>
+          <w:szCs w:val="24"/>
+          <w:u w:val="single"/>
+        </w:rPr>
+      </w:pPr>
+    </w:p>
+    <w:p>
+      <w:r>
+        <w:rPr>
+          <w:b/>
+          <w:bCs/>
+          <w:i/>
+          <w:iCs/>
+          <w:color w:val="7030A0"/>
+          <w:sz w:val="24"/>
+          <w:szCs w:val="24"/>
+          <w:u w:val="single"/>
+        </w:rPr>
         <w:t>Ejercicio 13:</w:t>
       </w:r>
       <w:r>
@@ -6157,7 +6735,7 @@
           <w:noProof/>
         </w:rPr>
         <w:drawing>
-          <wp:anchor distT="0" distB="0" distL="114300" distR="114300" simplePos="0" relativeHeight="251662336" behindDoc="0" locked="0" layoutInCell="1" allowOverlap="1" wp14:anchorId="2B772BB3" wp14:editId="48E53BD9">
+          <wp:anchor distT="0" distB="0" distL="114300" distR="114300" simplePos="0" relativeHeight="251662336" behindDoc="0" locked="0" layoutInCell="1" allowOverlap="1" wp14:anchorId="2B772BB3" wp14:editId="58915A74">
             <wp:simplePos x="0" y="0"/>
             <wp:positionH relativeFrom="column">
               <wp:align>left</wp:align>
@@ -6218,113 +6796,419 @@
       </w:r>
     </w:p>
     <w:p>
-      <w:r>
-        <w:t>Desarrollo del punto</w:t>
-      </w:r>
-    </w:p>
-    <w:p>
-      <w:r>
-        <w:t>DESCRIPCION DEL PORBLEMA; Dibujar en processing los puntos coordenados</w:t>
-      </w:r>
-    </w:p>
-    <w:p>
-      <w:proofErr w:type="spellStart"/>
-      <w:r>
-        <w:t>Analasis</w:t>
-      </w:r>
-      <w:proofErr w:type="spellEnd"/>
-      <w:r>
-        <w:t>:</w:t>
-      </w:r>
-    </w:p>
+      <w:pPr>
+        <w:rPr>
+          <w:b/>
+          <w:bCs/>
+          <w:i/>
+          <w:iCs/>
+          <w:u w:val="single"/>
+        </w:rPr>
+      </w:pPr>
+      <w:r>
+        <w:rPr>
+          <w:b/>
+          <w:bCs/>
+          <w:i/>
+          <w:iCs/>
+          <w:u w:val="single"/>
+        </w:rPr>
+        <w:t>DESARROLLO DEL PUNTO</w:t>
+      </w:r>
+    </w:p>
+    <w:p/>
+    <w:tbl>
+      <w:tblPr>
+        <w:tblStyle w:val="Tablaconcuadrcula"/>
+        <w:tblW w:w="0" w:type="auto"/>
+        <w:tblLook w:val="04A0" w:firstRow="1" w:lastRow="0" w:firstColumn="1" w:lastColumn="0" w:noHBand="0" w:noVBand="1"/>
+      </w:tblPr>
+      <w:tblGrid>
+        <w:gridCol w:w="10819"/>
+      </w:tblGrid>
+      <w:tr>
+        <w:tc>
+          <w:tcPr>
+            <w:tcW w:w="10819" w:type="dxa"/>
+          </w:tcPr>
+          <w:p>
+            <w:pPr>
+              <w:spacing w:after="0" w:line="240" w:lineRule="auto"/>
+            </w:pPr>
+            <w:r>
+              <w:rPr>
+                <w:b/>
+                <w:bCs/>
+                <w:i/>
+                <w:iCs/>
+              </w:rPr>
+              <w:t>DESCRIPCION DEL PORBLEMA</w:t>
+            </w:r>
+            <w:r>
+              <w:t xml:space="preserve">; Dibujar en </w:t>
+            </w:r>
+            <w:proofErr w:type="spellStart"/>
+            <w:r>
+              <w:t>processing</w:t>
+            </w:r>
+            <w:proofErr w:type="spellEnd"/>
+            <w:r>
+              <w:t xml:space="preserve"> los puntos coordenados</w:t>
+            </w:r>
+          </w:p>
+        </w:tc>
+      </w:tr>
+      <w:tr>
+        <w:trPr>
+          <w:trHeight w:val="341"/>
+        </w:trPr>
+        <w:tc>
+          <w:tcPr>
+            <w:tcW w:w="10819" w:type="dxa"/>
+          </w:tcPr>
+          <w:p>
+            <w:pPr>
+              <w:spacing w:after="0" w:line="240" w:lineRule="auto"/>
+            </w:pPr>
+            <w:proofErr w:type="spellStart"/>
+            <w:r>
+              <w:t>Analasis</w:t>
+            </w:r>
+            <w:proofErr w:type="spellEnd"/>
+            <w:r>
+              <w:t>:</w:t>
+            </w:r>
+          </w:p>
+        </w:tc>
+      </w:tr>
+      <w:tr>
+        <w:trPr>
+          <w:trHeight w:val="164"/>
+        </w:trPr>
+        <w:tc>
+          <w:tcPr>
+            <w:tcW w:w="10819" w:type="dxa"/>
+          </w:tcPr>
+          <w:p>
+            <w:pPr>
+              <w:spacing w:after="0" w:line="240" w:lineRule="auto"/>
+              <w:rPr>
+                <w:b/>
+                <w:bCs/>
+                <w:i/>
+                <w:iCs/>
+              </w:rPr>
+            </w:pPr>
+            <w:r>
+              <w:rPr>
+                <w:b/>
+                <w:bCs/>
+                <w:i/>
+                <w:iCs/>
+              </w:rPr>
+              <w:t>DATOS DE ENTRADA</w:t>
+            </w:r>
+          </w:p>
+        </w:tc>
+      </w:tr>
+      <w:tr>
+        <w:tc>
+          <w:tcPr>
+            <w:tcW w:w="10819" w:type="dxa"/>
+          </w:tcPr>
+          <w:p>
+            <w:pPr>
+              <w:spacing w:after="0" w:line="240" w:lineRule="auto"/>
+            </w:pPr>
+            <w:r>
+              <w:tab/>
+            </w:r>
+            <w:proofErr w:type="spellStart"/>
+            <w:r>
+              <w:t>puntoA</w:t>
+            </w:r>
+            <w:proofErr w:type="spellEnd"/>
+            <w:r>
+              <w:t xml:space="preserve">, </w:t>
+            </w:r>
+            <w:proofErr w:type="spellStart"/>
+            <w:r>
+              <w:t>puntoB</w:t>
+            </w:r>
+            <w:proofErr w:type="spellEnd"/>
+            <w:r>
+              <w:t xml:space="preserve">, </w:t>
+            </w:r>
+            <w:proofErr w:type="spellStart"/>
+            <w:r>
+              <w:t>puntoC</w:t>
+            </w:r>
+            <w:proofErr w:type="spellEnd"/>
+            <w:r>
+              <w:t xml:space="preserve">, </w:t>
+            </w:r>
+            <w:proofErr w:type="spellStart"/>
+            <w:proofErr w:type="gramStart"/>
+            <w:r>
+              <w:t>puntoD</w:t>
+            </w:r>
+            <w:proofErr w:type="spellEnd"/>
+            <w:r>
+              <w:t xml:space="preserve">  :</w:t>
+            </w:r>
+            <w:proofErr w:type="gramEnd"/>
+            <w:r>
+              <w:t xml:space="preserve"> </w:t>
+            </w:r>
+            <w:proofErr w:type="spellStart"/>
+            <w:r>
+              <w:t>cooredenadas</w:t>
+            </w:r>
+            <w:proofErr w:type="spellEnd"/>
+          </w:p>
+        </w:tc>
+      </w:tr>
+      <w:tr>
+        <w:tc>
+          <w:tcPr>
+            <w:tcW w:w="10819" w:type="dxa"/>
+          </w:tcPr>
+          <w:p>
+            <w:pPr>
+              <w:spacing w:after="0" w:line="240" w:lineRule="auto"/>
+              <w:rPr>
+                <w:b/>
+                <w:bCs/>
+                <w:i/>
+                <w:iCs/>
+              </w:rPr>
+            </w:pPr>
+            <w:r>
+              <w:rPr>
+                <w:b/>
+                <w:bCs/>
+                <w:i/>
+                <w:iCs/>
+              </w:rPr>
+              <w:t>DATOS DE SALIDA</w:t>
+            </w:r>
+          </w:p>
+        </w:tc>
+      </w:tr>
+      <w:tr>
+        <w:tc>
+          <w:tcPr>
+            <w:tcW w:w="10819" w:type="dxa"/>
+          </w:tcPr>
+          <w:p>
+            <w:pPr>
+              <w:spacing w:after="0" w:line="240" w:lineRule="auto"/>
+            </w:pPr>
+            <w:r>
+              <w:tab/>
+            </w:r>
+            <w:r>
+              <w:t>Dibuja los cuatro puntos.</w:t>
+            </w:r>
+          </w:p>
+        </w:tc>
+      </w:tr>
+      <w:tr>
+        <w:tc>
+          <w:tcPr>
+            <w:tcW w:w="10819" w:type="dxa"/>
+          </w:tcPr>
+          <w:p>
+            <w:pPr>
+              <w:spacing w:after="0" w:line="240" w:lineRule="auto"/>
+              <w:rPr>
+                <w:b/>
+                <w:bCs/>
+                <w:i/>
+                <w:iCs/>
+              </w:rPr>
+            </w:pPr>
+            <w:r>
+              <w:rPr>
+                <w:b/>
+                <w:bCs/>
+                <w:i/>
+                <w:iCs/>
+              </w:rPr>
+              <w:t>PORCESO</w:t>
+            </w:r>
+          </w:p>
+        </w:tc>
+      </w:tr>
+      <w:tr>
+        <w:tc>
+          <w:tcPr>
+            <w:tcW w:w="10819" w:type="dxa"/>
+          </w:tcPr>
+          <w:p>
+            <w:pPr>
+              <w:spacing w:after="0" w:line="240" w:lineRule="auto"/>
+            </w:pPr>
+            <w:r>
+              <w:tab/>
+            </w:r>
+            <w:r>
+              <w:tab/>
+            </w:r>
+            <w:r>
+              <w:t>//</w:t>
+            </w:r>
+            <w:r>
+              <w:t>Dibuj</w:t>
+            </w:r>
+            <w:r>
+              <w:t>a</w:t>
+            </w:r>
+            <w:r>
+              <w:t xml:space="preserve"> el punto A </w:t>
+            </w:r>
+            <w:proofErr w:type="spellStart"/>
+            <w:r>
+              <w:t>en</w:t>
+            </w:r>
+            <w:proofErr w:type="spellEnd"/>
+            <w:r>
+              <w:t xml:space="preserve"> (</w:t>
+            </w:r>
+            <w:proofErr w:type="spellStart"/>
+            <w:r>
+              <w:t>distanciaAlBorde</w:t>
+            </w:r>
+            <w:proofErr w:type="spellEnd"/>
+            <w:r>
+              <w:t xml:space="preserve">, </w:t>
+            </w:r>
+            <w:proofErr w:type="spellStart"/>
+            <w:r>
+              <w:t>distanciaAlBorde</w:t>
+            </w:r>
+            <w:proofErr w:type="spellEnd"/>
+            <w:r>
+              <w:t>);</w:t>
+            </w:r>
+          </w:p>
+          <w:p>
+            <w:pPr>
+              <w:spacing w:after="0" w:line="240" w:lineRule="auto"/>
+            </w:pPr>
+            <w:r>
+              <w:tab/>
+            </w:r>
+            <w:r>
+              <w:tab/>
+            </w:r>
+            <w:proofErr w:type="spellStart"/>
+            <w:r>
+              <w:t>puntoA</w:t>
+            </w:r>
+            <w:proofErr w:type="spellEnd"/>
+            <w:r>
+              <w:t xml:space="preserve">= new </w:t>
+            </w:r>
+            <w:proofErr w:type="spellStart"/>
+            <w:r>
+              <w:t>PVector</w:t>
+            </w:r>
+            <w:proofErr w:type="spellEnd"/>
+            <w:r>
+              <w:t xml:space="preserve"> (</w:t>
+            </w:r>
+            <w:proofErr w:type="spellStart"/>
+            <w:r>
+              <w:t>distanciaAlBorde</w:t>
+            </w:r>
+            <w:proofErr w:type="spellEnd"/>
+            <w:proofErr w:type="gramStart"/>
+            <w:r>
+              <w:t xml:space="preserve">, </w:t>
+            </w:r>
+            <w:r>
+              <w:t>,</w:t>
+            </w:r>
+            <w:proofErr w:type="gramEnd"/>
+            <w:r>
+              <w:t xml:space="preserve"> </w:t>
+            </w:r>
+            <w:proofErr w:type="spellStart"/>
+            <w:r>
+              <w:t>distanciaAlBorde</w:t>
+            </w:r>
+            <w:proofErr w:type="spellEnd"/>
+            <w:r>
+              <w:t>)</w:t>
+            </w:r>
+          </w:p>
+          <w:p>
+            <w:pPr>
+              <w:spacing w:after="0" w:line="240" w:lineRule="auto"/>
+            </w:pPr>
+            <w:r>
+              <w:tab/>
+            </w:r>
+            <w:r>
+              <w:tab/>
+            </w:r>
+            <w:proofErr w:type="gramStart"/>
+            <w:r>
+              <w:t>Point(</w:t>
+            </w:r>
+            <w:proofErr w:type="spellStart"/>
+            <w:proofErr w:type="gramEnd"/>
+            <w:r>
+              <w:t>puntoA.x</w:t>
+            </w:r>
+            <w:proofErr w:type="spellEnd"/>
+            <w:r>
+              <w:t xml:space="preserve"> </w:t>
+            </w:r>
+            <w:r>
+              <w:t>,</w:t>
+            </w:r>
+            <w:proofErr w:type="spellStart"/>
+            <w:r>
+              <w:t>puntoA</w:t>
+            </w:r>
+            <w:proofErr w:type="spellEnd"/>
+            <w:r>
+              <w:t xml:space="preserve"> y)</w:t>
+            </w:r>
+          </w:p>
+          <w:p>
+            <w:pPr>
+              <w:spacing w:after="0" w:line="240" w:lineRule="auto"/>
+            </w:pPr>
+          </w:p>
+        </w:tc>
+      </w:tr>
+    </w:tbl>
     <w:p>
       <w:pPr>
         <w:spacing w:after="0" w:line="240" w:lineRule="auto"/>
       </w:pPr>
-      <w:r>
-        <w:tab/>
-        <w:t>DATOS DE ENTRADA</w:t>
-      </w:r>
-    </w:p>
-    <w:p>
-      <w:pPr>
-        <w:spacing w:after="0" w:line="240" w:lineRule="auto"/>
-      </w:pPr>
-      <w:r>
-        <w:tab/>
-      </w:r>
-      <w:proofErr w:type="spellStart"/>
-      <w:r>
-        <w:t>puntoA</w:t>
-      </w:r>
-      <w:proofErr w:type="spellEnd"/>
-      <w:r>
-        <w:t xml:space="preserve">, </w:t>
-      </w:r>
-      <w:proofErr w:type="spellStart"/>
-      <w:r>
-        <w:t>puntoB</w:t>
-      </w:r>
-      <w:proofErr w:type="spellEnd"/>
-      <w:r>
-        <w:t xml:space="preserve">, </w:t>
-      </w:r>
-      <w:proofErr w:type="spellStart"/>
-      <w:r>
-        <w:t>puntoC</w:t>
-      </w:r>
-      <w:proofErr w:type="spellEnd"/>
-      <w:r>
-        <w:t xml:space="preserve">, </w:t>
-      </w:r>
-      <w:proofErr w:type="spellStart"/>
-      <w:proofErr w:type="gramStart"/>
-      <w:r>
-        <w:t>puntoD</w:t>
-      </w:r>
-      <w:proofErr w:type="spellEnd"/>
-      <w:r>
-        <w:t xml:space="preserve">  :</w:t>
-      </w:r>
-      <w:proofErr w:type="gramEnd"/>
-      <w:r>
-        <w:t xml:space="preserve"> </w:t>
-      </w:r>
-      <w:proofErr w:type="spellStart"/>
-      <w:r>
-        <w:t>cooredenadas</w:t>
-      </w:r>
-      <w:proofErr w:type="spellEnd"/>
-    </w:p>
-    <w:p>
-      <w:pPr>
-        <w:spacing w:after="0" w:line="240" w:lineRule="auto"/>
-      </w:pPr>
-      <w:r>
-        <w:tab/>
-        <w:t>DATOS DE SALIDA</w:t>
-      </w:r>
-    </w:p>
-    <w:p>
-      <w:pPr>
-        <w:spacing w:after="0" w:line="240" w:lineRule="auto"/>
-      </w:pPr>
-      <w:r>
-        <w:tab/>
-        <w:t>Dibuja los cuatro puntos.</w:t>
-      </w:r>
-    </w:p>
-    <w:p>
-      <w:pPr>
-        <w:spacing w:after="0" w:line="240" w:lineRule="auto"/>
-        <w:ind w:firstLine="708"/>
-      </w:pPr>
-      <w:r>
-        <w:t>PORCESO</w:t>
-      </w:r>
-    </w:p>
-    <w:p>
-      <w:r>
+    </w:p>
+    <w:p>
+      <w:pPr>
+        <w:rPr>
+          <w:b/>
+          <w:bCs/>
+          <w:i/>
+          <w:iCs/>
+          <w:u w:val="single"/>
+        </w:rPr>
+      </w:pPr>
+      <w:r>
+        <w:rPr>
+          <w:b/>
+          <w:bCs/>
+          <w:i/>
+          <w:iCs/>
+          <w:u w:val="single"/>
+        </w:rPr>
         <w:t>DISEÑO</w:t>
       </w:r>
     </w:p>
@@ -6677,6 +7561,7 @@
               <w:spacing w:after="0" w:line="240" w:lineRule="auto"/>
             </w:pPr>
             <w:r>
+              <w:lastRenderedPageBreak/>
               <w:t>Dibuje el punto C en (</w:t>
             </w:r>
             <w:proofErr w:type="spellStart"/>
@@ -7587,7 +8472,7 @@
       <w:tblPr>
         <w:tblStyle w:val="Tablaconcuadrcula"/>
         <w:tblW w:w="10490" w:type="dxa"/>
-        <w:tblInd w:w="-856" w:type="dxa"/>
+        <w:jc w:val="center"/>
         <w:tblBorders>
           <w:top w:val="single" w:sz="12" w:space="0" w:color="auto"/>
           <w:left w:val="single" w:sz="12" w:space="0" w:color="auto"/>
@@ -7602,6 +8487,9 @@
         <w:gridCol w:w="10490"/>
       </w:tblGrid>
       <w:tr>
+        <w:trPr>
+          <w:jc w:val="center"/>
+        </w:trPr>
         <w:tc>
           <w:tcPr>
             <w:tcW w:w="10490" w:type="dxa"/>
@@ -7625,6 +8513,9 @@
         </w:tc>
       </w:tr>
       <w:tr>
+        <w:trPr>
+          <w:jc w:val="center"/>
+        </w:trPr>
         <w:tc>
           <w:tcPr>
             <w:tcW w:w="10490" w:type="dxa"/>
@@ -7650,6 +8541,9 @@
         </w:tc>
       </w:tr>
       <w:tr>
+        <w:trPr>
+          <w:jc w:val="center"/>
+        </w:trPr>
         <w:tc>
           <w:tcPr>
             <w:tcW w:w="10490" w:type="dxa"/>
@@ -7738,6 +8632,7 @@
       <w:tr>
         <w:trPr>
           <w:trHeight w:val="370"/>
+          <w:jc w:val="center"/>
         </w:trPr>
         <w:tc>
           <w:tcPr>
@@ -7762,6 +8657,7 @@
       <w:tr>
         <w:trPr>
           <w:trHeight w:val="4050"/>
+          <w:jc w:val="center"/>
         </w:trPr>
         <w:tc>
           <w:tcPr>
@@ -11399,7 +12295,7 @@
           <w:noProof/>
         </w:rPr>
         <w:drawing>
-          <wp:anchor distT="0" distB="0" distL="114300" distR="114300" simplePos="0" relativeHeight="251673600" behindDoc="0" locked="0" layoutInCell="1" allowOverlap="1" wp14:anchorId="3B309FE4" wp14:editId="206474E5">
+          <wp:anchor distT="0" distB="0" distL="114300" distR="114300" simplePos="0" relativeHeight="251673600" behindDoc="0" locked="0" layoutInCell="1" allowOverlap="1" wp14:anchorId="3B309FE4" wp14:editId="392842A4">
             <wp:simplePos x="0" y="0"/>
             <wp:positionH relativeFrom="column">
               <wp:posOffset>1538242</wp:posOffset>
@@ -17963,7 +18859,7 @@
               <v:shape id="_x0000_i1026" type="#_x0000_t75" style="width:78.15pt;height:44.85pt" o:ole="">
                 <v:imagedata r:id="rId2" o:title=""/>
               </v:shape>
-              <o:OLEObject Type="Embed" ProgID="PBrush" ShapeID="_x0000_i1026" DrawAspect="Content" ObjectID="_1775014850" r:id="rId3"/>
+              <o:OLEObject Type="Embed" ProgID="PBrush" ShapeID="_x0000_i1026" DrawAspect="Content" ObjectID="_1775023478" r:id="rId3"/>
             </w:object>
           </w:r>
         </w:p>
@@ -18179,7 +19075,7 @@
               <v:shape id="_x0000_i1027" type="#_x0000_t75" style="width:78.4pt;height:45pt">
                 <v:imagedata r:id="rId2" o:title=""/>
               </v:shape>
-              <o:OLEObject Type="Embed" ProgID="PBrush" ShapeID="_x0000_i1027" DrawAspect="Content" ObjectID="_1775014851" r:id="rId3"/>
+              <o:OLEObject Type="Embed" ProgID="PBrush" ShapeID="_x0000_i1027" DrawAspect="Content" ObjectID="_1775023479" r:id="rId3"/>
             </w:object>
           </w:r>
         </w:p>
@@ -18403,7 +19299,7 @@
               <v:shape id="_x0000_i1028" type="#_x0000_t75" style="width:78.4pt;height:45pt">
                 <v:imagedata r:id="rId2" o:title=""/>
               </v:shape>
-              <o:OLEObject Type="Embed" ProgID="PBrush" ShapeID="_x0000_i1028" DrawAspect="Content" ObjectID="_1775014852" r:id="rId3"/>
+              <o:OLEObject Type="Embed" ProgID="PBrush" ShapeID="_x0000_i1028" DrawAspect="Content" ObjectID="_1775023480" r:id="rId3"/>
             </w:object>
           </w:r>
         </w:p>

</xml_diff>